<commit_message>
fix the referral form
</commit_message>
<xml_diff>
--- a/public/guidance_call_slip/John Vincent Ramada.docx
+++ b/public/guidance_call_slip/John Vincent Ramada.docx
@@ -150,7 +150,7 @@
                 <w:rFonts w:ascii="Tahoma" w:eastAsia="Tahoma" w:hAnsi="Tahoma" w:cs="Tahoma"/>
                 <w:u w:val="single"/>
               </w:rPr>
-              <w:t>asccascas</w:t>
+              <w:t>example campus</w:t>
             </w:r>
             <w:r>
               <w:rPr>
@@ -231,7 +231,7 @@
                 <w:rFonts w:ascii="Tahoma" w:eastAsia="Tahoma" w:hAnsi="Tahoma" w:cs="Tahoma"/>
                 <w:u w:val="single"/>
               </w:rPr>
-              <w:t>2024-03-28</w:t>
+              <w:t>2024-02-09</w:t>
             </w:r>
             <w:r>
               <w:rPr>
@@ -271,7 +271,7 @@
                 <w:rFonts w:ascii="Tahoma" w:eastAsia="Tahoma" w:hAnsi="Tahoma" w:cs="Tahoma"/>
                 <w:u w:val="single"/>
               </w:rPr>
-              <w:t xml:space="preserve">12:09:00     </w:t>
+              <w:t xml:space="preserve">12:14:51     </w:t>
             </w:r>
           </w:p>
           <w:p>
@@ -373,7 +373,7 @@
                                       <w:szCs w:val="16"/>
                                       <w:lang w:val="en-PH"/>
                                     </w:rPr>
-                                    <w:t/>
+                                    <w:t>✖️</w:t>
                                   </w:r>
                                 </w:p>
                               </w:txbxContent>
@@ -419,7 +419,7 @@
                                 <w:szCs w:val="16"/>
                                 <w:lang w:val="en-PH"/>
                               </w:rPr>
-                              <w:t/>
+                              <w:t>✖️</w:t>
                             </w:r>
                           </w:p>
                         </w:txbxContent>
@@ -698,7 +698,7 @@
                                       <w:szCs w:val="16"/>
                                       <w:lang w:val="en-PH"/>
                                     </w:rPr>
-                                    <w:t>✖️</w:t>
+                                    <w:t/>
                                   </w:r>
                                 </w:p>
                               </w:txbxContent>
@@ -740,7 +740,7 @@
                                 <w:szCs w:val="16"/>
                                 <w:lang w:val="en-PH"/>
                               </w:rPr>
-                              <w:t>✖️</w:t>
+                              <w:t/>
                             </w:r>
                           </w:p>
                         </w:txbxContent>
@@ -923,7 +923,7 @@
                                     <w:rPr>
                                       <w:lang w:val="en-PH"/>
                                     </w:rPr>
-                                    <w:t>AXaxA</w:t>
+                                    <w:t>12-ambot</w:t>
                                   </w:r>
                                 </w:p>
                               </w:txbxContent>
@@ -961,7 +961,7 @@
                               <w:rPr>
                                 <w:lang w:val="en-PH"/>
                               </w:rPr>
-                              <w:t>AXaxA</w:t>
+                              <w:t>12-ambot</w:t>
                             </w:r>
                           </w:p>
                         </w:txbxContent>
@@ -1022,7 +1022,7 @@
                                     <w:rPr>
                                       <w:lang w:val="en-PH"/>
                                     </w:rPr>
-                                    <w:t>AXax</w:t>
+                                    <w:t>John Vincent </w:t>
                                   </w:r>
                                 </w:p>
                               </w:txbxContent>
@@ -1057,7 +1057,7 @@
                               <w:rPr>
                                 <w:lang w:val="en-PH"/>
                               </w:rPr>
-                              <w:t>AXax</w:t>
+                              <w:t>John Vincent </w:t>
                             </w:r>
                           </w:p>
                         </w:txbxContent>
@@ -1329,7 +1329,7 @@
                                     <w:rPr>
                                       <w:lang w:val="en-PH"/>
                                     </w:rPr>
-                                    <w:t>sasc</w:t>
+                                    <w:t/>
                                   </w:r>
                                 </w:p>
                               </w:txbxContent>
@@ -1367,7 +1367,7 @@
                               <w:rPr>
                                 <w:lang w:val="en-PH"/>
                               </w:rPr>
-                              <w:t>sasc</w:t>
+                              <w:t/>
                             </w:r>
                           </w:p>
                         </w:txbxContent>
@@ -1428,7 +1428,7 @@
                                     <w:rPr>
                                       <w:lang w:val="en-PH"/>
                                     </w:rPr>
-                                    <w:t>AXaxA</w:t>
+                                    <w:t>12-ambot</w:t>
                                   </w:r>
                                 </w:p>
                               </w:txbxContent>
@@ -1466,7 +1466,7 @@
                               <w:rPr>
                                 <w:lang w:val="en-PH"/>
                               </w:rPr>
-                              <w:t>AXaxA</w:t>
+                              <w:t>12-ambot</w:t>
                             </w:r>
                           </w:p>
                         </w:txbxContent>
@@ -1719,7 +1719,7 @@
                                     <w:rPr>
                                       <w:lang w:val="en-PH"/>
                                     </w:rPr>
-                                    <w:t>Xxasca</w:t>
+                                    <w:t/>
                                   </w:r>
                                 </w:p>
                               </w:txbxContent>
@@ -1754,7 +1754,7 @@
                               <w:rPr>
                                 <w:lang w:val="en-PH"/>
                               </w:rPr>
-                              <w:t>Xxasca</w:t>
+                              <w:t/>
                             </w:r>
                           </w:p>
                         </w:txbxContent>
@@ -1815,7 +1815,7 @@
                                     <w:rPr>
                                       <w:lang w:val="en-PH"/>
                                     </w:rPr>
-                                    <w:t>XaxAX</w:t>
+                                    <w:t>John Vincent</w:t>
                                   </w:r>
                                 </w:p>
                               </w:txbxContent>
@@ -1850,7 +1850,7 @@
                               <w:rPr>
                                 <w:lang w:val="en-PH"/>
                               </w:rPr>
-                              <w:t>XaxAX</w:t>
+                              <w:t>John Vincent</w:t>
                             </w:r>
                           </w:p>
                         </w:txbxContent>
@@ -2149,7 +2149,7 @@
                 <w:rFonts w:ascii="Tahoma" w:eastAsia="Tahoma" w:hAnsi="Tahoma" w:cs="Tahoma"/>
                 <w:u w:val="single"/>
               </w:rPr>
-              <w:t>12:10:00</w:t>
+              <w:t>07:14:51</w:t>
             </w:r>
             <w:r>
               <w:rPr>
@@ -2181,7 +2181,7 @@
                 <w:rFonts w:ascii="Tahoma" w:eastAsia="Tahoma" w:hAnsi="Tahoma" w:cs="Tahoma"/>
                 <w:u w:val="single"/>
               </w:rPr>
-              <w:t>13:11:00</w:t>
+              <w:t>10:14:51</w:t>
             </w:r>
             <w:r>
               <w:rPr>
@@ -2276,7 +2276,7 @@
                                     <w:rPr>
                                       <w:lang w:val="en-PH"/>
                                     </w:rPr>
-                                    <w:t>scasccad</w:t>
+                                    <w:t>example name</w:t>
                                   </w:r>
                                 </w:p>
                               </w:txbxContent>
@@ -2314,7 +2314,7 @@
                               <w:rPr>
                                 <w:lang w:val="en-PH"/>
                               </w:rPr>
-                              <w:t>scasccad</w:t>
+                              <w:t>example name</w:t>
                             </w:r>
                           </w:p>
                         </w:txbxContent>
@@ -2375,7 +2375,7 @@
                                     <w:rPr>
                                       <w:lang w:val="en-PH"/>
                                     </w:rPr>
-                                    <w:t>sxaxa</w:t>
+                                    <w:t>example name</w:t>
                                   </w:r>
                                 </w:p>
                               </w:txbxContent>
@@ -2413,7 +2413,7 @@
                               <w:rPr>
                                 <w:lang w:val="en-PH"/>
                               </w:rPr>
-                              <w:t>sxaxa</w:t>
+                              <w:t>example name</w:t>
                             </w:r>
                           </w:p>
                         </w:txbxContent>
@@ -2638,7 +2638,7 @@
                 <w:rFonts w:ascii="Tahoma" w:eastAsia="Tahoma" w:hAnsi="Tahoma" w:cs="Tahoma"/>
                 <w:u w:val="single"/>
               </w:rPr>
-              <w:t>asccascas</w:t>
+              <w:t>example campus</w:t>
             </w:r>
             <w:r>
               <w:rPr>
@@ -2719,7 +2719,7 @@
                 <w:rFonts w:ascii="Tahoma" w:eastAsia="Tahoma" w:hAnsi="Tahoma" w:cs="Tahoma"/>
                 <w:u w:val="single"/>
               </w:rPr>
-              <w:t>2024-03-28</w:t>
+              <w:t>2024-02-09</w:t>
             </w:r>
             <w:r>
               <w:rPr>
@@ -2747,7 +2747,7 @@
                 <w:rFonts w:ascii="Tahoma" w:eastAsia="Tahoma" w:hAnsi="Tahoma" w:cs="Tahoma"/>
                 <w:u w:val="single"/>
               </w:rPr>
-              <w:t xml:space="preserve">12:09:00     </w:t>
+              <w:t xml:space="preserve">12:14:51     </w:t>
             </w:r>
           </w:p>
           <w:p>
@@ -3063,7 +3063,7 @@
                                       <w:szCs w:val="16"/>
                                       <w:lang w:val="en-PH"/>
                                     </w:rPr>
-                                    <w:t/>
+                                    <w:t>✖️</w:t>
                                   </w:r>
                                 </w:p>
                               </w:txbxContent>
@@ -3105,7 +3105,7 @@
                                 <w:szCs w:val="16"/>
                                 <w:lang w:val="en-PH"/>
                               </w:rPr>
-                              <w:t/>
+                              <w:t>✖️</w:t>
                             </w:r>
                             <w:proofErr w:type="gramEnd"/>
                           </w:p>
@@ -3171,7 +3171,7 @@
                                       <w:szCs w:val="16"/>
                                       <w:lang w:val="en-PH"/>
                                     </w:rPr>
-                                    <w:t>✖️</w:t>
+                                    <w:t/>
                                   </w:r>
                                 </w:p>
                               </w:txbxContent>
@@ -3213,7 +3213,7 @@
                                 <w:szCs w:val="16"/>
                                 <w:lang w:val="en-PH"/>
                               </w:rPr>
-                              <w:t>✖️</w:t>
+                              <w:t/>
                             </w:r>
                           </w:p>
                         </w:txbxContent>
@@ -3396,7 +3396,7 @@
                                     <w:rPr>
                                       <w:lang w:val="en-PH"/>
                                     </w:rPr>
-                                    <w:t>AXaxA</w:t>
+                                    <w:t>12-ambot</w:t>
                                   </w:r>
                                 </w:p>
                               </w:txbxContent>
@@ -3434,7 +3434,7 @@
                               <w:rPr>
                                 <w:lang w:val="en-PH"/>
                               </w:rPr>
-                              <w:t>AXaxA</w:t>
+                              <w:t>12-ambot</w:t>
                             </w:r>
                           </w:p>
                         </w:txbxContent>
@@ -3495,7 +3495,7 @@
                                     <w:rPr>
                                       <w:lang w:val="en-PH"/>
                                     </w:rPr>
-                                    <w:t>AXax</w:t>
+                                    <w:t>John Vincent </w:t>
                                   </w:r>
                                 </w:p>
                               </w:txbxContent>
@@ -3530,7 +3530,7 @@
                               <w:rPr>
                                 <w:lang w:val="en-PH"/>
                               </w:rPr>
-                              <w:t>AXax</w:t>
+                              <w:t>John Vincent </w:t>
                             </w:r>
                           </w:p>
                         </w:txbxContent>
@@ -3802,7 +3802,7 @@
                                     <w:rPr>
                                       <w:lang w:val="en-PH"/>
                                     </w:rPr>
-                                    <w:t>sasc</w:t>
+                                    <w:t/>
                                   </w:r>
                                 </w:p>
                               </w:txbxContent>
@@ -3840,7 +3840,7 @@
                               <w:rPr>
                                 <w:lang w:val="en-PH"/>
                               </w:rPr>
-                              <w:t>sasc</w:t>
+                              <w:t/>
                             </w:r>
                           </w:p>
                         </w:txbxContent>
@@ -3901,7 +3901,7 @@
                                     <w:rPr>
                                       <w:lang w:val="en-PH"/>
                                     </w:rPr>
-                                    <w:t>AXaxA</w:t>
+                                    <w:t>12-ambot</w:t>
                                   </w:r>
                                 </w:p>
                               </w:txbxContent>
@@ -3939,7 +3939,7 @@
                               <w:rPr>
                                 <w:lang w:val="en-PH"/>
                               </w:rPr>
-                              <w:t>AXaxA</w:t>
+                              <w:t>12-ambot</w:t>
                             </w:r>
                           </w:p>
                         </w:txbxContent>
@@ -4192,7 +4192,7 @@
                                     <w:rPr>
                                       <w:lang w:val="en-PH"/>
                                     </w:rPr>
-                                    <w:t>Xxasca</w:t>
+                                    <w:t/>
                                   </w:r>
                                 </w:p>
                               </w:txbxContent>
@@ -4227,7 +4227,7 @@
                               <w:rPr>
                                 <w:lang w:val="en-PH"/>
                               </w:rPr>
-                              <w:t>Xxasca</w:t>
+                              <w:t/>
                             </w:r>
                           </w:p>
                         </w:txbxContent>
@@ -4288,7 +4288,7 @@
                                     <w:rPr>
                                       <w:lang w:val="en-PH"/>
                                     </w:rPr>
-                                    <w:t>XaxAX</w:t>
+                                    <w:t>John Vincent</w:t>
                                   </w:r>
                                 </w:p>
                               </w:txbxContent>
@@ -4323,7 +4323,7 @@
                               <w:rPr>
                                 <w:lang w:val="en-PH"/>
                               </w:rPr>
-                              <w:t>XaxAX</w:t>
+                              <w:t>John Vincent</w:t>
                             </w:r>
                           </w:p>
                         </w:txbxContent>
@@ -4546,7 +4546,7 @@
                 <w:rFonts w:ascii="Tahoma" w:eastAsia="Tahoma" w:hAnsi="Tahoma" w:cs="Tahoma"/>
                 <w:u w:val="single"/>
               </w:rPr>
-              <w:t>12:10:00</w:t>
+              <w:t>07:14:51</w:t>
             </w:r>
             <w:r>
               <w:rPr>
@@ -4578,7 +4578,7 @@
                 <w:rFonts w:ascii="Tahoma" w:eastAsia="Tahoma" w:hAnsi="Tahoma" w:cs="Tahoma"/>
                 <w:u w:val="single"/>
               </w:rPr>
-              <w:t>13:11:00</w:t>
+              <w:t>10:14:51</w:t>
             </w:r>
             <w:r>
               <w:rPr>
@@ -4673,7 +4673,7 @@
                                     <w:rPr>
                                       <w:lang w:val="en-PH"/>
                                     </w:rPr>
-                                    <w:t>scasccad</w:t>
+                                    <w:t>example name</w:t>
                                   </w:r>
                                 </w:p>
                               </w:txbxContent>
@@ -4711,7 +4711,7 @@
                               <w:rPr>
                                 <w:lang w:val="en-PH"/>
                               </w:rPr>
-                              <w:t>scasccad</w:t>
+                              <w:t>example name</w:t>
                             </w:r>
                           </w:p>
                         </w:txbxContent>
@@ -4772,7 +4772,7 @@
                                     <w:rPr>
                                       <w:lang w:val="en-PH"/>
                                     </w:rPr>
-                                    <w:t>sxaxa</w:t>
+                                    <w:t>example name</w:t>
                                   </w:r>
                                 </w:p>
                               </w:txbxContent>
@@ -4810,7 +4810,7 @@
                               <w:rPr>
                                 <w:lang w:val="en-PH"/>
                               </w:rPr>
-                              <w:t>sxaxa</w:t>
+                              <w:t>example name</w:t>
                             </w:r>
                           </w:p>
                         </w:txbxContent>
@@ -5105,7 +5105,7 @@
                 <w:rFonts w:ascii="Tahoma" w:eastAsia="Tahoma" w:hAnsi="Tahoma" w:cs="Tahoma"/>
                 <w:u w:val="single"/>
               </w:rPr>
-              <w:t>2024-03-28</w:t>
+              <w:t>2024-02-09</w:t>
             </w:r>
             <w:r>
               <w:rPr>
@@ -5133,7 +5133,7 @@
                 <w:rFonts w:ascii="Tahoma" w:eastAsia="Tahoma" w:hAnsi="Tahoma" w:cs="Tahoma"/>
                 <w:u w:val="single"/>
               </w:rPr>
-              <w:t xml:space="preserve">12:09:00     </w:t>
+              <w:t xml:space="preserve">12:14:51     </w:t>
             </w:r>
           </w:p>
           <w:p>
@@ -5461,7 +5461,7 @@
                                       <w:szCs w:val="12"/>
                                       <w:lang w:val="en-PH"/>
                                     </w:rPr>
-                                    <w:t/>
+                                    <w:t>✖️</w:t>
                                   </w:r>
                                 </w:p>
                               </w:txbxContent>
@@ -5503,7 +5503,7 @@
                                 <w:szCs w:val="12"/>
                                 <w:lang w:val="en-PH"/>
                               </w:rPr>
-                              <w:t/>
+                              <w:t>✖️</w:t>
                             </w:r>
                           </w:p>
                         </w:txbxContent>
@@ -5568,7 +5568,7 @@
                                       <w:szCs w:val="12"/>
                                       <w:lang w:val="en-PH"/>
                                     </w:rPr>
-                                    <w:t>✖️</w:t>
+                                    <w:t/>
                                   </w:r>
                                 </w:p>
                               </w:txbxContent>
@@ -5610,7 +5610,7 @@
                                 <w:szCs w:val="12"/>
                                 <w:lang w:val="en-PH"/>
                               </w:rPr>
-                              <w:t>✖️</w:t>
+                              <w:t/>
                             </w:r>
                           </w:p>
                         </w:txbxContent>
@@ -5781,7 +5781,7 @@
                                     <w:rPr>
                                       <w:lang w:val="en-PH"/>
                                     </w:rPr>
-                                    <w:t>AXaxA</w:t>
+                                    <w:t>12-ambot</w:t>
                                   </w:r>
                                 </w:p>
                               </w:txbxContent>
@@ -5819,7 +5819,7 @@
                               <w:rPr>
                                 <w:lang w:val="en-PH"/>
                               </w:rPr>
-                              <w:t>AXaxA</w:t>
+                              <w:t>12-ambot</w:t>
                             </w:r>
                           </w:p>
                         </w:txbxContent>
@@ -5880,7 +5880,7 @@
                                     <w:rPr>
                                       <w:lang w:val="en-PH"/>
                                     </w:rPr>
-                                    <w:t>AXax</w:t>
+                                    <w:t>John Vincent </w:t>
                                   </w:r>
                                 </w:p>
                               </w:txbxContent>
@@ -5915,7 +5915,7 @@
                               <w:rPr>
                                 <w:lang w:val="en-PH"/>
                               </w:rPr>
-                              <w:t>AXax</w:t>
+                              <w:t>John Vincent </w:t>
                             </w:r>
                           </w:p>
                         </w:txbxContent>
@@ -6187,7 +6187,7 @@
                                     <w:rPr>
                                       <w:lang w:val="en-PH"/>
                                     </w:rPr>
-                                    <w:t>sasc</w:t>
+                                    <w:t/>
                                   </w:r>
                                 </w:p>
                               </w:txbxContent>
@@ -6225,7 +6225,7 @@
                               <w:rPr>
                                 <w:lang w:val="en-PH"/>
                               </w:rPr>
-                              <w:t>sasc</w:t>
+                              <w:t/>
                             </w:r>
                           </w:p>
                         </w:txbxContent>
@@ -6286,7 +6286,7 @@
                                     <w:rPr>
                                       <w:lang w:val="en-PH"/>
                                     </w:rPr>
-                                    <w:t>AXaxA</w:t>
+                                    <w:t>12-ambot</w:t>
                                   </w:r>
                                 </w:p>
                               </w:txbxContent>
@@ -6324,7 +6324,7 @@
                               <w:rPr>
                                 <w:lang w:val="en-PH"/>
                               </w:rPr>
-                              <w:t>AXaxA</w:t>
+                              <w:t>12-ambot</w:t>
                             </w:r>
                           </w:p>
                         </w:txbxContent>
@@ -6577,7 +6577,7 @@
                                     <w:rPr>
                                       <w:lang w:val="en-PH"/>
                                     </w:rPr>
-                                    <w:t>Xxasca</w:t>
+                                    <w:t/>
                                   </w:r>
                                 </w:p>
                               </w:txbxContent>
@@ -6612,7 +6612,7 @@
                               <w:rPr>
                                 <w:lang w:val="en-PH"/>
                               </w:rPr>
-                              <w:t>Xxasca</w:t>
+                              <w:t/>
                             </w:r>
                           </w:p>
                         </w:txbxContent>
@@ -6673,7 +6673,7 @@
                                     <w:rPr>
                                       <w:lang w:val="en-PH"/>
                                     </w:rPr>
-                                    <w:t>XaxAX</w:t>
+                                    <w:t>John Vincent</w:t>
                                   </w:r>
                                 </w:p>
                               </w:txbxContent>
@@ -6708,7 +6708,7 @@
                               <w:rPr>
                                 <w:lang w:val="en-PH"/>
                               </w:rPr>
-                              <w:t>XaxAX</w:t>
+                              <w:t>John Vincent</w:t>
                             </w:r>
                           </w:p>
                         </w:txbxContent>
@@ -6931,7 +6931,7 @@
                 <w:rFonts w:ascii="Tahoma" w:eastAsia="Tahoma" w:hAnsi="Tahoma" w:cs="Tahoma"/>
                 <w:u w:val="single"/>
               </w:rPr>
-              <w:t>12:10:00</w:t>
+              <w:t>07:14:51</w:t>
             </w:r>
             <w:r>
               <w:rPr>
@@ -6963,7 +6963,7 @@
                 <w:rFonts w:ascii="Tahoma" w:eastAsia="Tahoma" w:hAnsi="Tahoma" w:cs="Tahoma"/>
                 <w:u w:val="single"/>
               </w:rPr>
-              <w:t>13:11:00</w:t>
+              <w:t>10:14:51</w:t>
             </w:r>
             <w:r>
               <w:rPr>
@@ -7058,7 +7058,7 @@
                                     <w:rPr>
                                       <w:lang w:val="en-PH"/>
                                     </w:rPr>
-                                    <w:t>scasccad</w:t>
+                                    <w:t>example name</w:t>
                                   </w:r>
                                 </w:p>
                               </w:txbxContent>
@@ -7096,7 +7096,7 @@
                               <w:rPr>
                                 <w:lang w:val="en-PH"/>
                               </w:rPr>
-                              <w:t>scasccad</w:t>
+                              <w:t>example name</w:t>
                             </w:r>
                           </w:p>
                         </w:txbxContent>
@@ -7157,7 +7157,7 @@
                                     <w:rPr>
                                       <w:lang w:val="en-PH"/>
                                     </w:rPr>
-                                    <w:t>sxaxa</w:t>
+                                    <w:t>example name</w:t>
                                   </w:r>
                                 </w:p>
                               </w:txbxContent>
@@ -7195,7 +7195,7 @@
                               <w:rPr>
                                 <w:lang w:val="en-PH"/>
                               </w:rPr>
-                              <w:t>sxaxa</w:t>
+                              <w:t>example name</w:t>
                             </w:r>
                           </w:p>
                         </w:txbxContent>
@@ -7481,7 +7481,7 @@
                 <w:rFonts w:ascii="Tahoma" w:eastAsia="Tahoma" w:hAnsi="Tahoma" w:cs="Tahoma"/>
                 <w:u w:val="single"/>
               </w:rPr>
-              <w:t>2024-03-28</w:t>
+              <w:t>2024-02-09</w:t>
             </w:r>
             <w:r>
               <w:rPr>
@@ -7509,7 +7509,7 @@
                 <w:rFonts w:ascii="Tahoma" w:eastAsia="Tahoma" w:hAnsi="Tahoma" w:cs="Tahoma"/>
                 <w:u w:val="single"/>
               </w:rPr>
-              <w:t xml:space="preserve">12:09:00     </w:t>
+              <w:t xml:space="preserve">12:14:51     </w:t>
             </w:r>
           </w:p>
           <w:p>
@@ -7837,7 +7837,7 @@
                                       <w:szCs w:val="12"/>
                                       <w:lang w:val="en-PH"/>
                                     </w:rPr>
-                                    <w:t/>
+                                    <w:t>✖️</w:t>
                                   </w:r>
                                 </w:p>
                               </w:txbxContent>
@@ -7879,7 +7879,7 @@
                                 <w:szCs w:val="12"/>
                                 <w:lang w:val="en-PH"/>
                               </w:rPr>
-                              <w:t/>
+                              <w:t>✖️</w:t>
                             </w:r>
                           </w:p>
                         </w:txbxContent>
@@ -7944,7 +7944,7 @@
                                       <w:szCs w:val="12"/>
                                       <w:lang w:val="en-PH"/>
                                     </w:rPr>
-                                    <w:t>✖️</w:t>
+                                    <w:t/>
                                   </w:r>
                                 </w:p>
                               </w:txbxContent>
@@ -7986,7 +7986,7 @@
                                 <w:szCs w:val="12"/>
                                 <w:lang w:val="en-PH"/>
                               </w:rPr>
-                              <w:t>✖️</w:t>
+                              <w:t/>
                             </w:r>
                           </w:p>
                         </w:txbxContent>
@@ -8157,7 +8157,7 @@
                                     <w:rPr>
                                       <w:lang w:val="en-PH"/>
                                     </w:rPr>
-                                    <w:t>AXaxA</w:t>
+                                    <w:t>12-ambot</w:t>
                                   </w:r>
                                 </w:p>
                               </w:txbxContent>
@@ -8195,7 +8195,7 @@
                               <w:rPr>
                                 <w:lang w:val="en-PH"/>
                               </w:rPr>
-                              <w:t>AXaxA</w:t>
+                              <w:t>12-ambot</w:t>
                             </w:r>
                           </w:p>
                         </w:txbxContent>
@@ -8256,7 +8256,7 @@
                                     <w:rPr>
                                       <w:lang w:val="en-PH"/>
                                     </w:rPr>
-                                    <w:t>AXax</w:t>
+                                    <w:t>John Vincent </w:t>
                                   </w:r>
                                 </w:p>
                               </w:txbxContent>
@@ -8291,7 +8291,7 @@
                               <w:rPr>
                                 <w:lang w:val="en-PH"/>
                               </w:rPr>
-                              <w:t>AXax</w:t>
+                              <w:t>John Vincent </w:t>
                             </w:r>
                           </w:p>
                         </w:txbxContent>
@@ -8563,7 +8563,7 @@
                                     <w:rPr>
                                       <w:lang w:val="en-PH"/>
                                     </w:rPr>
-                                    <w:t>sasc</w:t>
+                                    <w:t/>
                                   </w:r>
                                 </w:p>
                               </w:txbxContent>
@@ -8601,7 +8601,7 @@
                               <w:rPr>
                                 <w:lang w:val="en-PH"/>
                               </w:rPr>
-                              <w:t>sasc</w:t>
+                              <w:t/>
                             </w:r>
                           </w:p>
                         </w:txbxContent>
@@ -8662,7 +8662,7 @@
                                     <w:rPr>
                                       <w:lang w:val="en-PH"/>
                                     </w:rPr>
-                                    <w:t>AXaxA</w:t>
+                                    <w:t>12-ambot</w:t>
                                   </w:r>
                                 </w:p>
                               </w:txbxContent>
@@ -8700,7 +8700,7 @@
                               <w:rPr>
                                 <w:lang w:val="en-PH"/>
                               </w:rPr>
-                              <w:t>AXaxA</w:t>
+                              <w:t>12-ambot</w:t>
                             </w:r>
                           </w:p>
                         </w:txbxContent>
@@ -8953,7 +8953,7 @@
                                     <w:rPr>
                                       <w:lang w:val="en-PH"/>
                                     </w:rPr>
-                                    <w:t>Xxasca</w:t>
+                                    <w:t/>
                                   </w:r>
                                 </w:p>
                               </w:txbxContent>
@@ -8988,7 +8988,7 @@
                               <w:rPr>
                                 <w:lang w:val="en-PH"/>
                               </w:rPr>
-                              <w:t>Xxasca</w:t>
+                              <w:t/>
                             </w:r>
                           </w:p>
                         </w:txbxContent>
@@ -9049,7 +9049,7 @@
                                     <w:rPr>
                                       <w:lang w:val="en-PH"/>
                                     </w:rPr>
-                                    <w:t>XaxAX</w:t>
+                                    <w:t>John Vincent</w:t>
                                   </w:r>
                                 </w:p>
                               </w:txbxContent>
@@ -9084,7 +9084,7 @@
                               <w:rPr>
                                 <w:lang w:val="en-PH"/>
                               </w:rPr>
-                              <w:t>XaxAX</w:t>
+                              <w:t>John Vincent</w:t>
                             </w:r>
                           </w:p>
                         </w:txbxContent>
@@ -9307,7 +9307,7 @@
                 <w:rFonts w:ascii="Tahoma" w:eastAsia="Tahoma" w:hAnsi="Tahoma" w:cs="Tahoma"/>
                 <w:u w:val="single"/>
               </w:rPr>
-              <w:t>12:10:00</w:t>
+              <w:t>07:14:51</w:t>
             </w:r>
             <w:r>
               <w:rPr>
@@ -9339,7 +9339,7 @@
                 <w:rFonts w:ascii="Tahoma" w:eastAsia="Tahoma" w:hAnsi="Tahoma" w:cs="Tahoma"/>
                 <w:u w:val="single"/>
               </w:rPr>
-              <w:t>13:11:00</w:t>
+              <w:t>10:14:51</w:t>
             </w:r>
             <w:r>
               <w:rPr>
@@ -9434,7 +9434,7 @@
                                     <w:rPr>
                                       <w:lang w:val="en-PH"/>
                                     </w:rPr>
-                                    <w:t>scasccad</w:t>
+                                    <w:t>example name</w:t>
                                   </w:r>
                                 </w:p>
                               </w:txbxContent>
@@ -9472,7 +9472,7 @@
                               <w:rPr>
                                 <w:lang w:val="en-PH"/>
                               </w:rPr>
-                              <w:t>scasccad</w:t>
+                              <w:t>example name</w:t>
                             </w:r>
                           </w:p>
                         </w:txbxContent>
@@ -9533,7 +9533,7 @@
                                     <w:rPr>
                                       <w:lang w:val="en-PH"/>
                                     </w:rPr>
-                                    <w:t>sxaxa</w:t>
+                                    <w:t>example name</w:t>
                                   </w:r>
                                 </w:p>
                               </w:txbxContent>
@@ -9571,7 +9571,7 @@
                               <w:rPr>
                                 <w:lang w:val="en-PH"/>
                               </w:rPr>
-                              <w:t>sxaxa</w:t>
+                              <w:t>example name</w:t>
                             </w:r>
                           </w:p>
                         </w:txbxContent>

</xml_diff>